<commit_message>
Commit #5 - Updated template again and some minor fixes!
</commit_message>
<xml_diff>
--- a/data/template.docx
+++ b/data/template.docx
@@ -70,8 +70,6 @@
         </w:rPr>
         <w:t>This is to certify that</w:t>
       </w:r>
-      <w:bookmarkStart w:id="0" w:name="_GoBack"/>
-      <w:bookmarkEnd w:id="0"/>
     </w:p>
     <w:p>
       <w:pPr>
@@ -83,6 +81,39 @@
           <w:szCs w:val="39"/>
         </w:rPr>
       </w:pPr>
+      <w:sdt>
+        <w:sdtPr>
+          <w:rPr>
+            <w:rFonts w:ascii="Monotype Corsiva" w:hAnsi="Monotype Corsiva" w:cs="Times New Roman"/>
+            <w:sz w:val="39"/>
+            <w:szCs w:val="39"/>
+          </w:rPr>
+          <w:alias w:val="gender"/>
+          <w:tag w:val="text"/>
+          <w:id w:val="1530372393"/>
+          <w:text/>
+        </w:sdtPr>
+        <w:sdtEndPr/>
+        <w:sdtContent>
+          <w:r>
+            <w:rPr>
+              <w:rFonts w:ascii="Monotype Corsiva" w:hAnsi="Monotype Corsiva" w:cs="Times New Roman"/>
+              <w:sz w:val="39"/>
+              <w:szCs w:val="39"/>
+              <w:lang w:val="en-US"/>
+            </w:rPr>
+            <w:t>Mr.</w:t>
+          </w:r>
+        </w:sdtContent>
+      </w:sdt>
+      <w:r>
+        <w:rPr>
+          <w:rFonts w:ascii="Monotype Corsiva" w:hAnsi="Monotype Corsiva" w:cs="Times New Roman"/>
+          <w:sz w:val="39"/>
+          <w:szCs w:val="39"/>
+        </w:rPr>
+        <w:t xml:space="preserve"> </w:t>
+      </w:r>
       <w:sdt>
         <w:sdtPr>
           <w:rPr>
@@ -104,8 +135,19 @@
               <w:szCs w:val="39"/>
               <w:lang w:val="en-US"/>
             </w:rPr>
-            <w:t>Kamran Naeem</w:t>
-          </w:r>
+            <w:t xml:space="preserve">Kamran </w:t>
+          </w:r>
+          <w:proofErr w:type="spellStart"/>
+          <w:r>
+            <w:rPr>
+              <w:rFonts w:ascii="Monotype Corsiva" w:hAnsi="Monotype Corsiva" w:cs="Times New Roman"/>
+              <w:sz w:val="39"/>
+              <w:szCs w:val="39"/>
+              <w:lang w:val="en-US"/>
+            </w:rPr>
+            <w:t>Naeem</w:t>
+          </w:r>
+          <w:proofErr w:type="spellEnd"/>
         </w:sdtContent>
       </w:sdt>
     </w:p>
@@ -119,6 +161,31 @@
           <w:szCs w:val="39"/>
         </w:rPr>
       </w:pPr>
+      <w:sdt>
+        <w:sdtPr>
+          <w:rPr>
+            <w:rFonts w:ascii="Monotype Corsiva" w:hAnsi="Monotype Corsiva" w:cs="Times New Roman"/>
+            <w:sz w:val="39"/>
+            <w:szCs w:val="39"/>
+          </w:rPr>
+          <w:alias w:val="gender2"/>
+          <w:tag w:val="text"/>
+          <w:id w:val="-208338204"/>
+          <w:text/>
+        </w:sdtPr>
+        <w:sdtEndPr/>
+        <w:sdtContent>
+          <w:r>
+            <w:rPr>
+              <w:rFonts w:ascii="Monotype Corsiva" w:hAnsi="Monotype Corsiva" w:cs="Times New Roman"/>
+              <w:sz w:val="39"/>
+              <w:szCs w:val="39"/>
+              <w:lang w:val="en-US"/>
+            </w:rPr>
+            <w:t>Son</w:t>
+          </w:r>
+        </w:sdtContent>
+      </w:sdt>
       <w:r>
         <w:rPr>
           <w:rFonts w:ascii="Monotype Corsiva" w:hAnsi="Monotype Corsiva" w:cs="Times New Roman"/>
@@ -126,7 +193,16 @@
           <w:szCs w:val="39"/>
           <w:lang w:val="en-US"/>
         </w:rPr>
-        <w:t xml:space="preserve">Son of </w:t>
+        <w:t xml:space="preserve"> </w:t>
+      </w:r>
+      <w:r>
+        <w:rPr>
+          <w:rFonts w:ascii="Monotype Corsiva" w:hAnsi="Monotype Corsiva" w:cs="Times New Roman"/>
+          <w:sz w:val="39"/>
+          <w:szCs w:val="39"/>
+          <w:lang w:val="en-US"/>
+        </w:rPr>
+        <w:t xml:space="preserve">of </w:t>
       </w:r>
       <w:sdt>
         <w:sdtPr>
@@ -241,6 +317,15 @@
           </w:r>
         </w:sdtContent>
       </w:sdt>
+      <w:r>
+        <w:rPr>
+          <w:rFonts w:ascii="Monotype Corsiva" w:hAnsi="Monotype Corsiva" w:cs="Times New Roman"/>
+          <w:sz w:val="39"/>
+          <w:szCs w:val="39"/>
+          <w:lang w:val="en-US"/>
+        </w:rPr>
+        <w:t xml:space="preserve"> degree</w:t>
+      </w:r>
       <w:r>
         <w:rPr>
           <w:rFonts w:ascii="Monotype Corsiva" w:hAnsi="Monotype Corsiva" w:cs="Times New Roman"/>
@@ -473,10 +558,11 @@
           <w:tag w:val="text"/>
           <w:id w:val="438419927"/>
           <w:placeholder>
-            <w:docPart w:val="DefaultPlaceholder_-1854013440"/>
+            <w:docPart w:val="983D46CA85894243B508134477E13817"/>
           </w:placeholder>
           <w:showingPlcHdr/>
         </w:sdtPr>
+        <w:sdtEndPr/>
         <w:sdtContent>
           <w:r>
             <w:rPr>
@@ -514,6 +600,7 @@
           </w:placeholder>
           <w:showingPlcHdr/>
         </w:sdtPr>
+        <w:sdtEndPr/>
         <w:sdtContent>
           <w:r>
             <w:rPr>
@@ -551,6 +638,7 @@
           </w:placeholder>
           <w:showingPlcHdr/>
         </w:sdtPr>
+        <w:sdtEndPr/>
         <w:sdtContent>
           <w:proofErr w:type="spellStart"/>
           <w:r>
@@ -590,6 +678,7 @@
           </w:placeholder>
           <w:showingPlcHdr/>
         </w:sdtPr>
+        <w:sdtEndPr/>
         <w:sdtContent>
           <w:r>
             <w:rPr>
@@ -661,7 +750,7 @@
             <w:sz w:val="39"/>
             <w:szCs w:val="39"/>
           </w:rPr>
-          <w:alias w:val="degree_level"/>
+          <w:alias w:val="degree_level2"/>
           <w:tag w:val="text"/>
           <w:id w:val="5120003"/>
           <w:text/>
@@ -701,6 +790,8 @@
         </w:rPr>
         <w:t>in</w:t>
       </w:r>
+      <w:bookmarkStart w:id="0" w:name="_GoBack"/>
+      <w:bookmarkEnd w:id="0"/>
     </w:p>
     <w:p>
       <w:pPr>
@@ -721,7 +812,7 @@
             <w:sz w:val="39"/>
             <w:szCs w:val="39"/>
           </w:rPr>
-          <w:alias w:val="degree_title"/>
+          <w:alias w:val="department"/>
           <w:tag w:val="text"/>
           <w:id w:val="5120009"/>
           <w:text/>
@@ -1189,6 +1280,7 @@
   <w:style w:type="character" w:default="1" w:styleId="DefaultParagraphFont">
     <w:name w:val="Default Paragraph Font"/>
     <w:uiPriority w:val="1"/>
+    <w:semiHidden/>
     <w:unhideWhenUsed/>
   </w:style>
   <w:style w:type="table" w:default="1" w:styleId="TableNormal">
@@ -1272,13 +1364,16 @@
       <w:docPartBody>
         <w:p>
           <w:pPr>
-            <w:pStyle w:val="EEB3CCE8F56840E3A98109F5356F7ECB"/>
+            <w:pStyle w:val="EEB3CCE8F56840E3A98109F5356F7ECB2"/>
           </w:pPr>
           <w:r>
             <w:rPr>
-              <w:rStyle w:val="PlaceholderText"/>
-            </w:rPr>
-            <w:t>Click or tap here to enter text.</w:t>
+              <w:rFonts w:ascii="Monotype Corsiva" w:hAnsi="Monotype Corsiva" w:cs="Times New Roman"/>
+              <w:sz w:val="28"/>
+              <w:szCs w:val="28"/>
+              <w:lang w:val="en-US"/>
+            </w:rPr>
+            <w:t>Zero</w:t>
           </w:r>
         </w:p>
       </w:docPartBody>
@@ -1301,13 +1396,16 @@
       <w:docPartBody>
         <w:p>
           <w:pPr>
-            <w:pStyle w:val="D490A77564E34D95B5941ACA98C44EEF"/>
+            <w:pStyle w:val="D490A77564E34D95B5941ACA98C44EEF2"/>
           </w:pPr>
           <w:r>
             <w:rPr>
-              <w:rStyle w:val="PlaceholderText"/>
-            </w:rPr>
-            <w:t>Click or tap here to enter text.</w:t>
+              <w:rFonts w:ascii="Monotype Corsiva" w:hAnsi="Monotype Corsiva" w:cs="Times New Roman"/>
+              <w:sz w:val="28"/>
+              <w:szCs w:val="28"/>
+              <w:lang w:val="en-US"/>
+            </w:rPr>
+            <w:t>Zero</w:t>
           </w:r>
         </w:p>
       </w:docPartBody>
@@ -1330,13 +1428,48 @@
       <w:docPartBody>
         <w:p>
           <w:pPr>
-            <w:pStyle w:val="AF9FDBA395F547E7A0423A913BA05EEB"/>
+            <w:pStyle w:val="AF9FDBA395F547E7A0423A913BA05EEB2"/>
           </w:pPr>
           <w:r>
             <w:rPr>
-              <w:rStyle w:val="PlaceholderText"/>
-            </w:rPr>
-            <w:t>Click or tap here to enter text.</w:t>
+              <w:rFonts w:ascii="Monotype Corsiva" w:hAnsi="Monotype Corsiva" w:cs="Times New Roman"/>
+              <w:sz w:val="28"/>
+              <w:szCs w:val="28"/>
+              <w:lang w:val="en-US"/>
+            </w:rPr>
+            <w:t>Zero</w:t>
+          </w:r>
+        </w:p>
+      </w:docPartBody>
+    </w:docPart>
+    <w:docPart>
+      <w:docPartPr>
+        <w:name w:val="983D46CA85894243B508134477E13817"/>
+        <w:category>
+          <w:name w:val="General"/>
+          <w:gallery w:val="placeholder"/>
+        </w:category>
+        <w:types>
+          <w:type w:val="bbPlcHdr"/>
+        </w:types>
+        <w:behaviors>
+          <w:behavior w:val="content"/>
+        </w:behaviors>
+        <w:guid w:val="{19AA80D4-24A0-44AF-9051-E97078E88445}"/>
+      </w:docPartPr>
+      <w:docPartBody>
+        <w:p>
+          <w:pPr>
+            <w:pStyle w:val="983D46CA85894243B508134477E138171"/>
+          </w:pPr>
+          <w:r>
+            <w:rPr>
+              <w:rFonts w:ascii="Monotype Corsiva" w:hAnsi="Monotype Corsiva" w:cs="Times New Roman"/>
+              <w:sz w:val="28"/>
+              <w:szCs w:val="28"/>
+              <w:lang w:val="en-US"/>
+            </w:rPr>
+            <w:t>Four</w:t>
           </w:r>
         </w:p>
       </w:docPartBody>
@@ -1400,10 +1533,14 @@
   </w:compat>
   <w:rsids>
     <w:rsidRoot w:val="00B452E2"/>
+    <w:rsid w:val="000A789C"/>
     <w:rsid w:val="0025020D"/>
     <w:rsid w:val="003617BD"/>
+    <w:rsid w:val="00987BA2"/>
+    <w:rsid w:val="00B06E1E"/>
     <w:rsid w:val="00B452E2"/>
     <w:rsid w:val="00B50522"/>
+    <w:rsid w:val="00E642E0"/>
   </w:rsids>
   <m:mathPr>
     <m:mathFont m:val="Cambria Math"/>
@@ -1869,6 +2006,94 @@
     <w:name w:val="AF9FDBA395F547E7A0423A913BA05EEB"/>
     <w:rsid w:val="0025020D"/>
   </w:style>
+  <w:style w:type="paragraph" w:customStyle="1" w:styleId="983D46CA85894243B508134477E13817">
+    <w:name w:val="983D46CA85894243B508134477E13817"/>
+    <w:rsid w:val="000A789C"/>
+    <w:pPr>
+      <w:spacing w:after="200" w:line="276" w:lineRule="auto"/>
+    </w:pPr>
+    <w:rPr>
+      <w:rFonts w:eastAsiaTheme="minorHAnsi"/>
+      <w:lang w:val="ru-RU"/>
+    </w:rPr>
+  </w:style>
+  <w:style w:type="paragraph" w:customStyle="1" w:styleId="EEB3CCE8F56840E3A98109F5356F7ECB1">
+    <w:name w:val="EEB3CCE8F56840E3A98109F5356F7ECB1"/>
+    <w:rsid w:val="000A789C"/>
+    <w:pPr>
+      <w:spacing w:after="200" w:line="276" w:lineRule="auto"/>
+    </w:pPr>
+    <w:rPr>
+      <w:rFonts w:eastAsiaTheme="minorHAnsi"/>
+      <w:lang w:val="ru-RU"/>
+    </w:rPr>
+  </w:style>
+  <w:style w:type="paragraph" w:customStyle="1" w:styleId="D490A77564E34D95B5941ACA98C44EEF1">
+    <w:name w:val="D490A77564E34D95B5941ACA98C44EEF1"/>
+    <w:rsid w:val="000A789C"/>
+    <w:pPr>
+      <w:spacing w:after="200" w:line="276" w:lineRule="auto"/>
+    </w:pPr>
+    <w:rPr>
+      <w:rFonts w:eastAsiaTheme="minorHAnsi"/>
+      <w:lang w:val="ru-RU"/>
+    </w:rPr>
+  </w:style>
+  <w:style w:type="paragraph" w:customStyle="1" w:styleId="AF9FDBA395F547E7A0423A913BA05EEB1">
+    <w:name w:val="AF9FDBA395F547E7A0423A913BA05EEB1"/>
+    <w:rsid w:val="000A789C"/>
+    <w:pPr>
+      <w:spacing w:after="200" w:line="276" w:lineRule="auto"/>
+    </w:pPr>
+    <w:rPr>
+      <w:rFonts w:eastAsiaTheme="minorHAnsi"/>
+      <w:lang w:val="ru-RU"/>
+    </w:rPr>
+  </w:style>
+  <w:style w:type="paragraph" w:customStyle="1" w:styleId="983D46CA85894243B508134477E138171">
+    <w:name w:val="983D46CA85894243B508134477E138171"/>
+    <w:rsid w:val="00987BA2"/>
+    <w:pPr>
+      <w:spacing w:after="200" w:line="276" w:lineRule="auto"/>
+    </w:pPr>
+    <w:rPr>
+      <w:rFonts w:eastAsiaTheme="minorHAnsi"/>
+      <w:lang w:val="ru-RU"/>
+    </w:rPr>
+  </w:style>
+  <w:style w:type="paragraph" w:customStyle="1" w:styleId="EEB3CCE8F56840E3A98109F5356F7ECB2">
+    <w:name w:val="EEB3CCE8F56840E3A98109F5356F7ECB2"/>
+    <w:rsid w:val="00987BA2"/>
+    <w:pPr>
+      <w:spacing w:after="200" w:line="276" w:lineRule="auto"/>
+    </w:pPr>
+    <w:rPr>
+      <w:rFonts w:eastAsiaTheme="minorHAnsi"/>
+      <w:lang w:val="ru-RU"/>
+    </w:rPr>
+  </w:style>
+  <w:style w:type="paragraph" w:customStyle="1" w:styleId="D490A77564E34D95B5941ACA98C44EEF2">
+    <w:name w:val="D490A77564E34D95B5941ACA98C44EEF2"/>
+    <w:rsid w:val="00987BA2"/>
+    <w:pPr>
+      <w:spacing w:after="200" w:line="276" w:lineRule="auto"/>
+    </w:pPr>
+    <w:rPr>
+      <w:rFonts w:eastAsiaTheme="minorHAnsi"/>
+      <w:lang w:val="ru-RU"/>
+    </w:rPr>
+  </w:style>
+  <w:style w:type="paragraph" w:customStyle="1" w:styleId="AF9FDBA395F547E7A0423A913BA05EEB2">
+    <w:name w:val="AF9FDBA395F547E7A0423A913BA05EEB2"/>
+    <w:rsid w:val="00987BA2"/>
+    <w:pPr>
+      <w:spacing w:after="200" w:line="276" w:lineRule="auto"/>
+    </w:pPr>
+    <w:rPr>
+      <w:rFonts w:eastAsiaTheme="minorHAnsi"/>
+      <w:lang w:val="ru-RU"/>
+    </w:rPr>
+  </w:style>
 </w:styles>
 </file>
 

</xml_diff>

<commit_message>
Commit #6 - Updated template once again
</commit_message>
<xml_diff>
--- a/data/template.docx
+++ b/data/template.docx
@@ -202,7 +202,27 @@
           <w:szCs w:val="39"/>
           <w:lang w:val="en-US"/>
         </w:rPr>
-        <w:t xml:space="preserve">of </w:t>
+        <w:t>of</w:t>
+      </w:r>
+      <w:r>
+        <w:rPr>
+          <w:rFonts w:ascii="Monotype Corsiva" w:hAnsi="Monotype Corsiva" w:cs="Times New Roman"/>
+          <w:sz w:val="39"/>
+          <w:szCs w:val="39"/>
+          <w:lang w:val="en-US"/>
+        </w:rPr>
+        <w:t xml:space="preserve"> Mr.</w:t>
+      </w:r>
+      <w:bookmarkStart w:id="0" w:name="_GoBack"/>
+      <w:bookmarkEnd w:id="0"/>
+      <w:r>
+        <w:rPr>
+          <w:rFonts w:ascii="Monotype Corsiva" w:hAnsi="Monotype Corsiva" w:cs="Times New Roman"/>
+          <w:sz w:val="39"/>
+          <w:szCs w:val="39"/>
+          <w:lang w:val="en-US"/>
+        </w:rPr>
+        <w:t xml:space="preserve"> </w:t>
       </w:r>
       <w:sdt>
         <w:sdtPr>
@@ -790,8 +810,6 @@
         </w:rPr>
         <w:t>in</w:t>
       </w:r>
-      <w:bookmarkStart w:id="0" w:name="_GoBack"/>
-      <w:bookmarkEnd w:id="0"/>
     </w:p>
     <w:p>
       <w:pPr>
@@ -1364,7 +1382,7 @@
       <w:docPartBody>
         <w:p>
           <w:pPr>
-            <w:pStyle w:val="EEB3CCE8F56840E3A98109F5356F7ECB2"/>
+            <w:pStyle w:val="EEB3CCE8F56840E3A98109F5356F7ECB3"/>
           </w:pPr>
           <w:r>
             <w:rPr>
@@ -1396,7 +1414,7 @@
       <w:docPartBody>
         <w:p>
           <w:pPr>
-            <w:pStyle w:val="D490A77564E34D95B5941ACA98C44EEF2"/>
+            <w:pStyle w:val="D490A77564E34D95B5941ACA98C44EEF3"/>
           </w:pPr>
           <w:r>
             <w:rPr>
@@ -1428,7 +1446,7 @@
       <w:docPartBody>
         <w:p>
           <w:pPr>
-            <w:pStyle w:val="AF9FDBA395F547E7A0423A913BA05EEB2"/>
+            <w:pStyle w:val="AF9FDBA395F547E7A0423A913BA05EEB3"/>
           </w:pPr>
           <w:r>
             <w:rPr>
@@ -1460,7 +1478,7 @@
       <w:docPartBody>
         <w:p>
           <w:pPr>
-            <w:pStyle w:val="983D46CA85894243B508134477E138171"/>
+            <w:pStyle w:val="983D46CA85894243B508134477E138172"/>
           </w:pPr>
           <w:r>
             <w:rPr>
@@ -1538,9 +1556,11 @@
     <w:rsid w:val="003617BD"/>
     <w:rsid w:val="00987BA2"/>
     <w:rsid w:val="00B06E1E"/>
+    <w:rsid w:val="00B250AD"/>
     <w:rsid w:val="00B452E2"/>
     <w:rsid w:val="00B50522"/>
     <w:rsid w:val="00E642E0"/>
+    <w:rsid w:val="00F64C19"/>
   </w:rsids>
   <m:mathPr>
     <m:mathFont m:val="Cambria Math"/>
@@ -2094,6 +2114,50 @@
       <w:lang w:val="ru-RU"/>
     </w:rPr>
   </w:style>
+  <w:style w:type="paragraph" w:customStyle="1" w:styleId="983D46CA85894243B508134477E138172">
+    <w:name w:val="983D46CA85894243B508134477E138172"/>
+    <w:rsid w:val="00F64C19"/>
+    <w:pPr>
+      <w:spacing w:after="200" w:line="276" w:lineRule="auto"/>
+    </w:pPr>
+    <w:rPr>
+      <w:rFonts w:eastAsiaTheme="minorHAnsi"/>
+      <w:lang w:val="ru-RU"/>
+    </w:rPr>
+  </w:style>
+  <w:style w:type="paragraph" w:customStyle="1" w:styleId="EEB3CCE8F56840E3A98109F5356F7ECB3">
+    <w:name w:val="EEB3CCE8F56840E3A98109F5356F7ECB3"/>
+    <w:rsid w:val="00F64C19"/>
+    <w:pPr>
+      <w:spacing w:after="200" w:line="276" w:lineRule="auto"/>
+    </w:pPr>
+    <w:rPr>
+      <w:rFonts w:eastAsiaTheme="minorHAnsi"/>
+      <w:lang w:val="ru-RU"/>
+    </w:rPr>
+  </w:style>
+  <w:style w:type="paragraph" w:customStyle="1" w:styleId="D490A77564E34D95B5941ACA98C44EEF3">
+    <w:name w:val="D490A77564E34D95B5941ACA98C44EEF3"/>
+    <w:rsid w:val="00F64C19"/>
+    <w:pPr>
+      <w:spacing w:after="200" w:line="276" w:lineRule="auto"/>
+    </w:pPr>
+    <w:rPr>
+      <w:rFonts w:eastAsiaTheme="minorHAnsi"/>
+      <w:lang w:val="ru-RU"/>
+    </w:rPr>
+  </w:style>
+  <w:style w:type="paragraph" w:customStyle="1" w:styleId="AF9FDBA395F547E7A0423A913BA05EEB3">
+    <w:name w:val="AF9FDBA395F547E7A0423A913BA05EEB3"/>
+    <w:rsid w:val="00F64C19"/>
+    <w:pPr>
+      <w:spacing w:after="200" w:line="276" w:lineRule="auto"/>
+    </w:pPr>
+    <w:rPr>
+      <w:rFonts w:eastAsiaTheme="minorHAnsi"/>
+      <w:lang w:val="ru-RU"/>
+    </w:rPr>
+  </w:style>
 </w:styles>
 </file>
 

</xml_diff>

<commit_message>
Commit # 10 - Misc. changes & fixes
</commit_message>
<xml_diff>
--- a/data/template.docx
+++ b/data/template.docx
@@ -25,7 +25,7 @@
         <w:p>
           <w:pPr>
             <w:spacing w:before="227" w:after="0"/>
-            <w:ind w:left="8306"/>
+            <w:ind w:left="8306" w:right="142"/>
             <w:jc w:val="center"/>
             <w:rPr>
               <w:rFonts w:ascii="Arial" w:hAnsi="Arial" w:cs="Arial"/>
@@ -52,7 +52,7 @@
     </w:sdt>
     <w:p>
       <w:pPr>
-        <w:spacing w:before="4082" w:after="120"/>
+        <w:spacing w:before="4000" w:after="120"/>
         <w:jc w:val="center"/>
         <w:rPr>
           <w:rFonts w:ascii="Monotype Corsiva" w:hAnsi="Monotype Corsiva" w:cs="Times New Roman"/>
@@ -213,8 +213,6 @@
         </w:rPr>
         <w:t xml:space="preserve"> Mr.</w:t>
       </w:r>
-      <w:bookmarkStart w:id="0" w:name="_GoBack"/>
-      <w:bookmarkEnd w:id="0"/>
       <w:r>
         <w:rPr>
           <w:rFonts w:ascii="Monotype Corsiva" w:hAnsi="Monotype Corsiva" w:cs="Times New Roman"/>
@@ -660,7 +658,6 @@
         </w:sdtPr>
         <w:sdtEndPr/>
         <w:sdtContent>
-          <w:proofErr w:type="spellStart"/>
           <w:r>
             <w:rPr>
               <w:rFonts w:ascii="Monotype Corsiva" w:hAnsi="Monotype Corsiva" w:cs="Times New Roman"/>
@@ -670,7 +667,6 @@
             </w:rPr>
             <w:t>Zero</w:t>
           </w:r>
-          <w:proofErr w:type="spellEnd"/>
         </w:sdtContent>
       </w:sdt>
       <w:r>
@@ -741,6 +737,30 @@
           <w:lang w:val="en-US"/>
         </w:rPr>
       </w:pPr>
+      <w:sdt>
+        <w:sdtPr>
+          <w:rPr>
+            <w:rFonts w:ascii="Monotype Corsiva" w:hAnsi="Monotype Corsiva" w:cs="Times New Roman"/>
+            <w:sz w:val="39"/>
+            <w:szCs w:val="39"/>
+          </w:rPr>
+          <w:alias w:val="he_she"/>
+          <w:tag w:val="text"/>
+          <w:id w:val="1007949542"/>
+          <w:text/>
+        </w:sdtPr>
+        <w:sdtContent>
+          <w:r>
+            <w:rPr>
+              <w:rFonts w:ascii="Monotype Corsiva" w:hAnsi="Monotype Corsiva" w:cs="Times New Roman"/>
+              <w:sz w:val="39"/>
+              <w:szCs w:val="39"/>
+              <w:lang w:val="en-US"/>
+            </w:rPr>
+            <w:t>He</w:t>
+          </w:r>
+        </w:sdtContent>
+      </w:sdt>
       <w:r>
         <w:rPr>
           <w:rFonts w:ascii="Monotype Corsiva" w:hAnsi="Monotype Corsiva" w:cs="Times New Roman"/>
@@ -748,7 +768,16 @@
           <w:szCs w:val="39"/>
           <w:lang w:val="en-US"/>
         </w:rPr>
-        <w:t>He has accordingly been admitted to the Degree of</w:t>
+        <w:t xml:space="preserve"> </w:t>
+      </w:r>
+      <w:r>
+        <w:rPr>
+          <w:rFonts w:ascii="Monotype Corsiva" w:hAnsi="Monotype Corsiva" w:cs="Times New Roman"/>
+          <w:sz w:val="39"/>
+          <w:szCs w:val="39"/>
+          <w:lang w:val="en-US"/>
+        </w:rPr>
+        <w:t>has accordingly been admitted to the Degree of</w:t>
       </w:r>
     </w:p>
     <w:p>
@@ -1382,7 +1411,7 @@
       <w:docPartBody>
         <w:p>
           <w:pPr>
-            <w:pStyle w:val="EEB3CCE8F56840E3A98109F5356F7ECB3"/>
+            <w:pStyle w:val="EEB3CCE8F56840E3A98109F5356F7ECB4"/>
           </w:pPr>
           <w:r>
             <w:rPr>
@@ -1414,7 +1443,7 @@
       <w:docPartBody>
         <w:p>
           <w:pPr>
-            <w:pStyle w:val="D490A77564E34D95B5941ACA98C44EEF3"/>
+            <w:pStyle w:val="D490A77564E34D95B5941ACA98C44EEF4"/>
           </w:pPr>
           <w:r>
             <w:rPr>
@@ -1446,7 +1475,7 @@
       <w:docPartBody>
         <w:p>
           <w:pPr>
-            <w:pStyle w:val="AF9FDBA395F547E7A0423A913BA05EEB3"/>
+            <w:pStyle w:val="AF9FDBA395F547E7A0423A913BA05EEB4"/>
           </w:pPr>
           <w:r>
             <w:rPr>
@@ -1478,7 +1507,7 @@
       <w:docPartBody>
         <w:p>
           <w:pPr>
-            <w:pStyle w:val="983D46CA85894243B508134477E138172"/>
+            <w:pStyle w:val="983D46CA85894243B508134477E138173"/>
           </w:pPr>
           <w:r>
             <w:rPr>
@@ -1503,21 +1532,21 @@
     <w:charset w:val="00"/>
     <w:family w:val="swiss"/>
     <w:pitch w:val="variable"/>
-    <w:sig w:usb0="E4002EFF" w:usb1="C000247B" w:usb2="00000009" w:usb3="00000000" w:csb0="000001FF" w:csb1="00000000"/>
+    <w:sig w:usb0="E0002AFF" w:usb1="4000ACFF" w:usb2="00000001" w:usb3="00000000" w:csb0="000001FF" w:csb1="00000000"/>
   </w:font>
   <w:font w:name="Times New Roman">
     <w:panose1 w:val="02020603050405020304"/>
     <w:charset w:val="00"/>
     <w:family w:val="roman"/>
     <w:pitch w:val="variable"/>
-    <w:sig w:usb0="E0002EFF" w:usb1="C000785B" w:usb2="00000009" w:usb3="00000000" w:csb0="000001FF" w:csb1="00000000"/>
+    <w:sig w:usb0="E0002AFF" w:usb1="C0007843" w:usb2="00000009" w:usb3="00000000" w:csb0="000001FF" w:csb1="00000000"/>
   </w:font>
   <w:font w:name="Arial">
     <w:panose1 w:val="020B0604020202020204"/>
     <w:charset w:val="00"/>
     <w:family w:val="swiss"/>
     <w:pitch w:val="variable"/>
-    <w:sig w:usb0="E0002EFF" w:usb1="C000785B" w:usb2="00000009" w:usb3="00000000" w:csb0="000001FF" w:csb1="00000000"/>
+    <w:sig w:usb0="E0002AFF" w:usb1="C0007843" w:usb2="00000009" w:usb3="00000000" w:csb0="000001FF" w:csb1="00000000"/>
   </w:font>
   <w:font w:name="Monotype Corsiva">
     <w:panose1 w:val="03010101010201010101"/>
@@ -1531,7 +1560,7 @@
     <w:charset w:val="00"/>
     <w:family w:val="swiss"/>
     <w:pitch w:val="variable"/>
-    <w:sig w:usb0="E4002EFF" w:usb1="C000247B" w:usb2="00000009" w:usb3="00000000" w:csb0="000001FF" w:csb1="00000000"/>
+    <w:sig w:usb0="A0002AEF" w:usb1="4000207B" w:usb2="00000000" w:usb3="00000000" w:csb0="000001FF" w:csb1="00000000"/>
   </w:font>
 </w:fonts>
 </file>
@@ -1554,6 +1583,7 @@
     <w:rsid w:val="000A789C"/>
     <w:rsid w:val="0025020D"/>
     <w:rsid w:val="003617BD"/>
+    <w:rsid w:val="00510011"/>
     <w:rsid w:val="00987BA2"/>
     <w:rsid w:val="00B06E1E"/>
     <w:rsid w:val="00B250AD"/>
@@ -1561,6 +1591,7 @@
     <w:rsid w:val="00B50522"/>
     <w:rsid w:val="00E642E0"/>
     <w:rsid w:val="00F64C19"/>
+    <w:rsid w:val="00FD5482"/>
   </w:rsids>
   <m:mathPr>
     <m:mathFont m:val="Cambria Math"/>
@@ -2158,6 +2189,50 @@
       <w:lang w:val="ru-RU"/>
     </w:rPr>
   </w:style>
+  <w:style w:type="paragraph" w:customStyle="1" w:styleId="983D46CA85894243B508134477E138173">
+    <w:name w:val="983D46CA85894243B508134477E138173"/>
+    <w:rsid w:val="00FD5482"/>
+    <w:pPr>
+      <w:spacing w:after="200" w:line="276" w:lineRule="auto"/>
+    </w:pPr>
+    <w:rPr>
+      <w:rFonts w:eastAsiaTheme="minorHAnsi"/>
+      <w:lang w:val="ru-RU"/>
+    </w:rPr>
+  </w:style>
+  <w:style w:type="paragraph" w:customStyle="1" w:styleId="EEB3CCE8F56840E3A98109F5356F7ECB4">
+    <w:name w:val="EEB3CCE8F56840E3A98109F5356F7ECB4"/>
+    <w:rsid w:val="00FD5482"/>
+    <w:pPr>
+      <w:spacing w:after="200" w:line="276" w:lineRule="auto"/>
+    </w:pPr>
+    <w:rPr>
+      <w:rFonts w:eastAsiaTheme="minorHAnsi"/>
+      <w:lang w:val="ru-RU"/>
+    </w:rPr>
+  </w:style>
+  <w:style w:type="paragraph" w:customStyle="1" w:styleId="D490A77564E34D95B5941ACA98C44EEF4">
+    <w:name w:val="D490A77564E34D95B5941ACA98C44EEF4"/>
+    <w:rsid w:val="00FD5482"/>
+    <w:pPr>
+      <w:spacing w:after="200" w:line="276" w:lineRule="auto"/>
+    </w:pPr>
+    <w:rPr>
+      <w:rFonts w:eastAsiaTheme="minorHAnsi"/>
+      <w:lang w:val="ru-RU"/>
+    </w:rPr>
+  </w:style>
+  <w:style w:type="paragraph" w:customStyle="1" w:styleId="AF9FDBA395F547E7A0423A913BA05EEB4">
+    <w:name w:val="AF9FDBA395F547E7A0423A913BA05EEB4"/>
+    <w:rsid w:val="00FD5482"/>
+    <w:pPr>
+      <w:spacing w:after="200" w:line="276" w:lineRule="auto"/>
+    </w:pPr>
+    <w:rPr>
+      <w:rFonts w:eastAsiaTheme="minorHAnsi"/>
+      <w:lang w:val="ru-RU"/>
+    </w:rPr>
+  </w:style>
 </w:styles>
 </file>
 

</xml_diff>